<commit_message>
Continued work on Deployment Plan
</commit_message>
<xml_diff>
--- a/FinalExam/EECS 448- Final Project- Deployment Plan.docx
+++ b/FinalExam/EECS 448- Final Project- Deployment Plan.docx
@@ -304,6 +304,16 @@
     </w:p>
     <w:p>
       <w:pPr>
+        <w:spacing w:line="480" w:lineRule="auto"/>
+        <w:rPr>
+          <w:sz w:val="40"/>
+          <w:szCs w:val="28"/>
+          <w:u w:val="single"/>
+        </w:rPr>
+      </w:pPr>
+    </w:p>
+    <w:p>
+      <w:pPr>
         <w:pStyle w:val="ListParagraph"/>
         <w:numPr>
           <w:ilvl w:val="0"/>
@@ -764,15 +774,6 @@
     </w:p>
     <w:p>
       <w:pPr>
-        <w:spacing w:line="480" w:lineRule="auto"/>
-        <w:rPr>
-          <w:sz w:val="28"/>
-          <w:szCs w:val="28"/>
-        </w:rPr>
-      </w:pPr>
-    </w:p>
-    <w:p>
-      <w:pPr>
         <w:pStyle w:val="ListParagraph"/>
         <w:numPr>
           <w:ilvl w:val="0"/>
@@ -894,6 +895,15 @@
       <w:pPr>
         <w:spacing w:line="480" w:lineRule="auto"/>
         <w:rPr>
+          <w:sz w:val="28"/>
+          <w:szCs w:val="28"/>
+        </w:rPr>
+      </w:pPr>
+    </w:p>
+    <w:p>
+      <w:pPr>
+        <w:spacing w:line="480" w:lineRule="auto"/>
+        <w:rPr>
           <w:sz w:val="40"/>
           <w:szCs w:val="28"/>
         </w:rPr>
@@ -1008,89 +1018,150 @@
         </w:rPr>
         <w:t>website designing, which would help the final product look more professional.  Monthly prices for this site range from $12 to $26 for personal and business websites.</w:t>
       </w:r>
+    </w:p>
+    <w:p>
+      <w:pPr>
+        <w:spacing w:line="480" w:lineRule="auto"/>
+        <w:rPr>
+          <w:sz w:val="28"/>
+          <w:szCs w:val="28"/>
+        </w:rPr>
+      </w:pPr>
+    </w:p>
+    <w:p>
+      <w:pPr>
+        <w:spacing w:line="480" w:lineRule="auto"/>
+        <w:rPr>
+          <w:sz w:val="28"/>
+          <w:szCs w:val="28"/>
+        </w:rPr>
+      </w:pPr>
+    </w:p>
+    <w:p>
+      <w:pPr>
+        <w:spacing w:line="480" w:lineRule="auto"/>
+        <w:rPr>
+          <w:sz w:val="28"/>
+          <w:szCs w:val="28"/>
+        </w:rPr>
+      </w:pPr>
+    </w:p>
+    <w:p>
+      <w:pPr>
+        <w:spacing w:line="480" w:lineRule="auto"/>
+        <w:jc w:val="center"/>
+        <w:rPr>
+          <w:sz w:val="40"/>
+          <w:szCs w:val="28"/>
+        </w:rPr>
+      </w:pPr>
+      <w:r>
+        <w:rPr>
+          <w:sz w:val="40"/>
+          <w:szCs w:val="28"/>
+          <w:u w:val="single"/>
+        </w:rPr>
+        <w:t>Conclusion</w:t>
+      </w:r>
+      <w:r>
+        <w:rPr>
+          <w:sz w:val="40"/>
+          <w:szCs w:val="28"/>
+        </w:rPr>
+        <w:t>-</w:t>
+      </w:r>
+    </w:p>
+    <w:p>
+      <w:pPr>
+        <w:spacing w:line="480" w:lineRule="auto"/>
+        <w:rPr>
+          <w:sz w:val="28"/>
+          <w:szCs w:val="28"/>
+        </w:rPr>
+      </w:pPr>
+      <w:r>
+        <w:rPr>
+          <w:sz w:val="28"/>
+          <w:szCs w:val="28"/>
+        </w:rPr>
+        <w:tab/>
+        <w:t>The two categories of options listed</w:t>
+      </w:r>
+      <w:r>
+        <w:rPr>
+          <w:sz w:val="28"/>
+          <w:szCs w:val="28"/>
+        </w:rPr>
+        <w:t xml:space="preserve"> above would both be feasible options for this group to put its application on the market.  Considering that Checkers is simply a board game meant to be played casually</w:t>
+      </w:r>
+      <w:r>
+        <w:rPr>
+          <w:sz w:val="28"/>
+          <w:szCs w:val="28"/>
+        </w:rPr>
+        <w:t>, it would likely be unwise to market this game at a price similar to those of other major game titles or perhaps even some indie game titles</w:t>
+      </w:r>
+      <w:r>
+        <w:rPr>
+          <w:sz w:val="28"/>
+          <w:szCs w:val="28"/>
+        </w:rPr>
+        <w:t>.</w:t>
+      </w:r>
+      <w:r>
+        <w:rPr>
+          <w:sz w:val="28"/>
+          <w:szCs w:val="28"/>
+        </w:rPr>
+        <w:t xml:space="preserve">  PlayStation Network, the Windows Store, and the Google Play all allow developers to ship titles for free, which this team believes would be the best choice regarding sale price.  A free, online game available for download would also be a great way of reaching the most customers, and each of these three platforms already have wide consumer bases of their own.  The only obstacle would be modifying the game code in order to make it work on the PlayStation, Windows, and Android platforms, respectively.  Fortunately, each of </w:t>
+      </w:r>
+      <w:r>
+        <w:rPr>
+          <w:sz w:val="28"/>
+          <w:szCs w:val="28"/>
+        </w:rPr>
+        <w:lastRenderedPageBreak/>
+        <w:t>the companies that operate these platforms offer developers free and/or affordable means of developing products for the systems in question.</w:t>
+      </w:r>
+    </w:p>
+    <w:p>
+      <w:pPr>
+        <w:spacing w:line="480" w:lineRule="auto"/>
+        <w:rPr>
+          <w:sz w:val="28"/>
+          <w:szCs w:val="28"/>
+        </w:rPr>
+      </w:pPr>
+      <w:r>
+        <w:rPr>
+          <w:sz w:val="28"/>
+          <w:szCs w:val="28"/>
+        </w:rPr>
+        <w:tab/>
+      </w:r>
+      <w:r>
+        <w:rPr>
+          <w:sz w:val="28"/>
+          <w:szCs w:val="28"/>
+        </w:rPr>
+        <w:t>Purchasing a web domain and running the product from servers under our group’s control is the other option that our group has for product deployment.  While maintaining websites, owning the web domains, and performing other kinds of related maintenance incur monthly to yearly charges, this option is a far less complicated means of deployment, since our application, a Java game, could easily be integrated on a website as a Java applet.  Cutting out the middleman, that is to say, avoiding online game retailers entirely and using our own website, may even be a more expedient way of getting our product on</w:t>
+      </w:r>
+      <w:r>
+        <w:rPr>
+          <w:sz w:val="28"/>
+          <w:szCs w:val="28"/>
+        </w:rPr>
+        <w:t>to</w:t>
+      </w:r>
       <w:bookmarkStart w:id="0" w:name="_GoBack"/>
       <w:bookmarkEnd w:id="0"/>
-    </w:p>
-    <w:p>
-      <w:pPr>
-        <w:spacing w:line="480" w:lineRule="auto"/>
-        <w:rPr>
-          <w:sz w:val="28"/>
-          <w:szCs w:val="28"/>
-        </w:rPr>
-      </w:pPr>
-    </w:p>
-    <w:p>
-      <w:pPr>
-        <w:spacing w:line="480" w:lineRule="auto"/>
-        <w:rPr>
-          <w:sz w:val="28"/>
-          <w:szCs w:val="28"/>
-        </w:rPr>
-      </w:pPr>
-    </w:p>
-    <w:p>
-      <w:pPr>
-        <w:spacing w:line="480" w:lineRule="auto"/>
-        <w:rPr>
-          <w:sz w:val="28"/>
-          <w:szCs w:val="28"/>
-        </w:rPr>
-      </w:pPr>
-    </w:p>
-    <w:p>
-      <w:pPr>
-        <w:spacing w:line="480" w:lineRule="auto"/>
-        <w:jc w:val="center"/>
-        <w:rPr>
-          <w:sz w:val="40"/>
-          <w:szCs w:val="28"/>
-        </w:rPr>
-      </w:pPr>
-      <w:r>
-        <w:rPr>
-          <w:sz w:val="40"/>
-          <w:szCs w:val="28"/>
-          <w:u w:val="single"/>
-        </w:rPr>
-        <w:t>Conclusion</w:t>
-      </w:r>
-      <w:r>
-        <w:rPr>
-          <w:sz w:val="40"/>
-          <w:szCs w:val="28"/>
-        </w:rPr>
-        <w:t>-</w:t>
-      </w:r>
-    </w:p>
-    <w:p>
-      <w:pPr>
-        <w:spacing w:line="480" w:lineRule="auto"/>
-        <w:rPr>
-          <w:sz w:val="28"/>
-          <w:szCs w:val="28"/>
-        </w:rPr>
-      </w:pPr>
-      <w:r>
-        <w:rPr>
-          <w:sz w:val="28"/>
-          <w:szCs w:val="28"/>
-        </w:rPr>
-        <w:tab/>
-        <w:t xml:space="preserve">The two categories of options listed above would both </w:t>
-      </w:r>
-      <w:r>
-        <w:rPr>
-          <w:sz w:val="28"/>
-          <w:szCs w:val="28"/>
-        </w:rPr>
-        <w:tab/>
-      </w:r>
-    </w:p>
-    <w:p>
-      <w:pPr>
-        <w:spacing w:line="480" w:lineRule="auto"/>
-      </w:pPr>
+      <w:r>
+        <w:rPr>
+          <w:sz w:val="28"/>
+          <w:szCs w:val="28"/>
+        </w:rPr>
+        <w:t xml:space="preserve"> the market.</w:t>
+      </w:r>
     </w:p>
     <w:p>
       <w:r>
@@ -1193,7 +1264,7 @@
         </w:numPr>
         <w:spacing w:line="360" w:lineRule="auto"/>
       </w:pPr>
-      <w:hyperlink r:id="rId11" w:history="1">
+      <w:hyperlink r:id="rId11" w:anchor="/" w:history="1">
         <w:r>
           <w:rPr>
             <w:rStyle w:val="Hyperlink"/>
@@ -1394,7 +1465,7 @@
           <w:rPr>
             <w:noProof/>
           </w:rPr>
-          <w:t>5</w:t>
+          <w:t>7</w:t>
         </w:r>
         <w:r>
           <w:rPr>
@@ -3288,7 +3359,7 @@
 </file>
 
 <file path=customXml/itemProps1.xml><?xml version="1.0" encoding="utf-8"?>
-<ds:datastoreItem xmlns:ds="http://schemas.openxmlformats.org/officeDocument/2006/customXml" ds:itemID="{6251BF12-930D-49D2-AFAE-8AAC0F2D6EC0}">
+<ds:datastoreItem xmlns:ds="http://schemas.openxmlformats.org/officeDocument/2006/customXml" ds:itemID="{4529A827-9A9E-4E82-AA42-5DC4EC9C6962}">
   <ds:schemaRefs>
     <ds:schemaRef ds:uri="http://schemas.openxmlformats.org/officeDocument/2006/bibliography"/>
   </ds:schemaRefs>

</xml_diff>